<commit_message>
adding more to instructions and adding the images
</commit_message>
<xml_diff>
--- a/Shopify.docx
+++ b/Shopify.docx
@@ -15084,8 +15084,6 @@
           </wp:inline>
         </w:drawing>
       </w:r>
-      <w:bookmarkStart w:id="0" w:name="_GoBack"/>
-      <w:bookmarkEnd w:id="0"/>
     </w:p>
     <w:p>
       <w:pPr>
@@ -15232,6 +15230,912 @@
           <w:sz w:val="16"/>
           <w:szCs w:val="16"/>
         </w:rPr>
+        <w:t>You can move these items around in order to choose where the sections should go.</w:t>
+      </w:r>
+    </w:p>
+    <w:p>
+      <w:pPr>
+        <w:spacing w:after="0"/>
+        <w:rPr>
+          <w:rFonts w:ascii="Consolas" w:hAnsi="Consolas"/>
+          <w:sz w:val="16"/>
+          <w:szCs w:val="16"/>
+        </w:rPr>
+      </w:pPr>
+    </w:p>
+    <w:p>
+      <w:pPr>
+        <w:spacing w:after="0"/>
+        <w:rPr>
+          <w:rFonts w:ascii="Consolas" w:hAnsi="Consolas"/>
+          <w:sz w:val="16"/>
+          <w:szCs w:val="16"/>
+        </w:rPr>
+      </w:pPr>
+      <w:r>
+        <w:rPr>
+          <w:noProof/>
+        </w:rPr>
+        <w:drawing>
+          <wp:inline distT="0" distB="0" distL="0" distR="0" wp14:anchorId="167288FB" wp14:editId="04A7C962">
+            <wp:extent cx="3924300" cy="3960469"/>
+            <wp:effectExtent l="19050" t="19050" r="19050" b="21590"/>
+            <wp:docPr id="84" name="Picture 84"/>
+            <wp:cNvGraphicFramePr>
+              <a:graphicFrameLocks xmlns:a="http://schemas.openxmlformats.org/drawingml/2006/main" noChangeAspect="1"/>
+            </wp:cNvGraphicFramePr>
+            <a:graphic xmlns:a="http://schemas.openxmlformats.org/drawingml/2006/main">
+              <a:graphicData uri="http://schemas.openxmlformats.org/drawingml/2006/picture">
+                <pic:pic xmlns:pic="http://schemas.openxmlformats.org/drawingml/2006/picture">
+                  <pic:nvPicPr>
+                    <pic:cNvPr id="1" name=""/>
+                    <pic:cNvPicPr/>
+                  </pic:nvPicPr>
+                  <pic:blipFill>
+                    <a:blip r:embed="rId101"/>
+                    <a:stretch>
+                      <a:fillRect/>
+                    </a:stretch>
+                  </pic:blipFill>
+                  <pic:spPr>
+                    <a:xfrm>
+                      <a:off x="0" y="0"/>
+                      <a:ext cx="3934984" cy="3971252"/>
+                    </a:xfrm>
+                    <a:prstGeom prst="rect">
+                      <a:avLst/>
+                    </a:prstGeom>
+                    <a:ln>
+                      <a:solidFill>
+                        <a:schemeClr val="tx1"/>
+                      </a:solidFill>
+                    </a:ln>
+                  </pic:spPr>
+                </pic:pic>
+              </a:graphicData>
+            </a:graphic>
+          </wp:inline>
+        </w:drawing>
+      </w:r>
+    </w:p>
+    <w:p>
+      <w:pPr>
+        <w:spacing w:after="0"/>
+        <w:rPr>
+          <w:rFonts w:ascii="Consolas" w:hAnsi="Consolas"/>
+          <w:sz w:val="16"/>
+          <w:szCs w:val="16"/>
+        </w:rPr>
+      </w:pPr>
+      <w:bookmarkStart w:id="0" w:name="_GoBack"/>
+      <w:bookmarkEnd w:id="0"/>
+    </w:p>
+    <w:p>
+      <w:pPr>
+        <w:pStyle w:val="ListParagraph"/>
+        <w:numPr>
+          <w:ilvl w:val="0"/>
+          <w:numId w:val="2"/>
+        </w:numPr>
+        <w:spacing w:after="0"/>
+        <w:rPr>
+          <w:rFonts w:ascii="Consolas" w:hAnsi="Consolas"/>
+          <w:sz w:val="16"/>
+          <w:szCs w:val="16"/>
+        </w:rPr>
+      </w:pPr>
+      <w:r>
+        <w:rPr>
+          <w:rFonts w:ascii="Consolas" w:hAnsi="Consolas"/>
+          <w:sz w:val="16"/>
+          <w:szCs w:val="16"/>
+        </w:rPr>
+        <w:t>We will customize the Header first.</w:t>
+      </w:r>
+    </w:p>
+    <w:p>
+      <w:pPr>
+        <w:pStyle w:val="ListParagraph"/>
+        <w:numPr>
+          <w:ilvl w:val="0"/>
+          <w:numId w:val="2"/>
+        </w:numPr>
+        <w:spacing w:after="0"/>
+        <w:rPr>
+          <w:rFonts w:ascii="Consolas" w:hAnsi="Consolas"/>
+          <w:sz w:val="16"/>
+          <w:szCs w:val="16"/>
+        </w:rPr>
+      </w:pPr>
+      <w:r>
+        <w:rPr>
+          <w:rFonts w:ascii="Consolas" w:hAnsi="Consolas"/>
+          <w:sz w:val="16"/>
+          <w:szCs w:val="16"/>
+        </w:rPr>
+        <w:t xml:space="preserve">Click on </w:t>
+      </w:r>
+      <w:r>
+        <w:rPr>
+          <w:rFonts w:ascii="Consolas" w:hAnsi="Consolas"/>
+          <w:b/>
+          <w:sz w:val="16"/>
+          <w:szCs w:val="16"/>
+        </w:rPr>
+        <w:t>Header</w:t>
+      </w:r>
+      <w:r>
+        <w:rPr>
+          <w:rFonts w:ascii="Consolas" w:hAnsi="Consolas"/>
+          <w:sz w:val="16"/>
+          <w:szCs w:val="16"/>
+        </w:rPr>
+        <w:t>.</w:t>
+      </w:r>
+    </w:p>
+    <w:p>
+      <w:pPr>
+        <w:spacing w:after="0"/>
+        <w:rPr>
+          <w:rFonts w:ascii="Consolas" w:hAnsi="Consolas"/>
+          <w:sz w:val="16"/>
+          <w:szCs w:val="16"/>
+        </w:rPr>
+      </w:pPr>
+    </w:p>
+    <w:p>
+      <w:pPr>
+        <w:spacing w:after="0"/>
+        <w:rPr>
+          <w:rFonts w:ascii="Consolas" w:hAnsi="Consolas"/>
+          <w:sz w:val="16"/>
+          <w:szCs w:val="16"/>
+        </w:rPr>
+      </w:pPr>
+      <w:r>
+        <w:rPr>
+          <w:noProof/>
+        </w:rPr>
+        <w:lastRenderedPageBreak/>
+        <w:drawing>
+          <wp:inline distT="0" distB="0" distL="0" distR="0" wp14:anchorId="7F534342" wp14:editId="500A017D">
+            <wp:extent cx="1859280" cy="1892680"/>
+            <wp:effectExtent l="19050" t="19050" r="26670" b="12700"/>
+            <wp:docPr id="94" name="Picture 94"/>
+            <wp:cNvGraphicFramePr>
+              <a:graphicFrameLocks xmlns:a="http://schemas.openxmlformats.org/drawingml/2006/main" noChangeAspect="1"/>
+            </wp:cNvGraphicFramePr>
+            <a:graphic xmlns:a="http://schemas.openxmlformats.org/drawingml/2006/main">
+              <a:graphicData uri="http://schemas.openxmlformats.org/drawingml/2006/picture">
+                <pic:pic xmlns:pic="http://schemas.openxmlformats.org/drawingml/2006/picture">
+                  <pic:nvPicPr>
+                    <pic:cNvPr id="1" name=""/>
+                    <pic:cNvPicPr/>
+                  </pic:nvPicPr>
+                  <pic:blipFill>
+                    <a:blip r:embed="rId102"/>
+                    <a:stretch>
+                      <a:fillRect/>
+                    </a:stretch>
+                  </pic:blipFill>
+                  <pic:spPr>
+                    <a:xfrm>
+                      <a:off x="0" y="0"/>
+                      <a:ext cx="1869026" cy="1902601"/>
+                    </a:xfrm>
+                    <a:prstGeom prst="rect">
+                      <a:avLst/>
+                    </a:prstGeom>
+                    <a:ln>
+                      <a:solidFill>
+                        <a:schemeClr val="tx1"/>
+                      </a:solidFill>
+                    </a:ln>
+                  </pic:spPr>
+                </pic:pic>
+              </a:graphicData>
+            </a:graphic>
+          </wp:inline>
+        </w:drawing>
+      </w:r>
+    </w:p>
+    <w:p>
+      <w:pPr>
+        <w:spacing w:after="0"/>
+        <w:rPr>
+          <w:rFonts w:ascii="Consolas" w:hAnsi="Consolas"/>
+          <w:sz w:val="16"/>
+          <w:szCs w:val="16"/>
+        </w:rPr>
+      </w:pPr>
+    </w:p>
+    <w:p>
+      <w:pPr>
+        <w:pStyle w:val="ListParagraph"/>
+        <w:numPr>
+          <w:ilvl w:val="0"/>
+          <w:numId w:val="2"/>
+        </w:numPr>
+        <w:spacing w:after="0"/>
+        <w:rPr>
+          <w:rFonts w:ascii="Consolas" w:hAnsi="Consolas"/>
+          <w:sz w:val="16"/>
+          <w:szCs w:val="16"/>
+        </w:rPr>
+      </w:pPr>
+      <w:r>
+        <w:rPr>
+          <w:rFonts w:ascii="Consolas" w:hAnsi="Consolas"/>
+          <w:sz w:val="16"/>
+          <w:szCs w:val="16"/>
+        </w:rPr>
+        <w:t>Ads</w:t>
+      </w:r>
+    </w:p>
+    <w:p>
+      <w:pPr>
+        <w:pStyle w:val="ListParagraph"/>
+        <w:numPr>
+          <w:ilvl w:val="0"/>
+          <w:numId w:val="2"/>
+        </w:numPr>
+        <w:spacing w:after="0"/>
+        <w:rPr>
+          <w:rFonts w:ascii="Consolas" w:hAnsi="Consolas"/>
+          <w:sz w:val="16"/>
+          <w:szCs w:val="16"/>
+        </w:rPr>
+      </w:pPr>
+      <w:proofErr w:type="spellStart"/>
+      <w:r>
+        <w:rPr>
+          <w:rFonts w:ascii="Consolas" w:hAnsi="Consolas"/>
+          <w:sz w:val="16"/>
+          <w:szCs w:val="16"/>
+        </w:rPr>
+        <w:t>Fdsa</w:t>
+      </w:r>
+      <w:proofErr w:type="spellEnd"/>
+    </w:p>
+    <w:p>
+      <w:pPr>
+        <w:pStyle w:val="ListParagraph"/>
+        <w:numPr>
+          <w:ilvl w:val="0"/>
+          <w:numId w:val="2"/>
+        </w:numPr>
+        <w:spacing w:after="0"/>
+        <w:rPr>
+          <w:rFonts w:ascii="Consolas" w:hAnsi="Consolas"/>
+          <w:sz w:val="16"/>
+          <w:szCs w:val="16"/>
+        </w:rPr>
+      </w:pPr>
+      <w:r>
+        <w:rPr>
+          <w:rFonts w:ascii="Consolas" w:hAnsi="Consolas"/>
+          <w:sz w:val="16"/>
+          <w:szCs w:val="16"/>
+        </w:rPr>
+        <w:t>Fa</w:t>
+      </w:r>
+    </w:p>
+    <w:p>
+      <w:pPr>
+        <w:pStyle w:val="ListParagraph"/>
+        <w:numPr>
+          <w:ilvl w:val="0"/>
+          <w:numId w:val="2"/>
+        </w:numPr>
+        <w:spacing w:after="0"/>
+        <w:rPr>
+          <w:rFonts w:ascii="Consolas" w:hAnsi="Consolas"/>
+          <w:sz w:val="16"/>
+          <w:szCs w:val="16"/>
+        </w:rPr>
+      </w:pPr>
+      <w:proofErr w:type="spellStart"/>
+      <w:r>
+        <w:rPr>
+          <w:rFonts w:ascii="Consolas" w:hAnsi="Consolas"/>
+          <w:sz w:val="16"/>
+          <w:szCs w:val="16"/>
+        </w:rPr>
+        <w:t>Sdf</w:t>
+      </w:r>
+      <w:proofErr w:type="spellEnd"/>
+    </w:p>
+    <w:p>
+      <w:pPr>
+        <w:pStyle w:val="ListParagraph"/>
+        <w:numPr>
+          <w:ilvl w:val="0"/>
+          <w:numId w:val="2"/>
+        </w:numPr>
+        <w:spacing w:after="0"/>
+        <w:rPr>
+          <w:rFonts w:ascii="Consolas" w:hAnsi="Consolas"/>
+          <w:sz w:val="16"/>
+          <w:szCs w:val="16"/>
+        </w:rPr>
+      </w:pPr>
+      <w:proofErr w:type="spellStart"/>
+      <w:r>
+        <w:rPr>
+          <w:rFonts w:ascii="Consolas" w:hAnsi="Consolas"/>
+          <w:sz w:val="16"/>
+          <w:szCs w:val="16"/>
+        </w:rPr>
+        <w:t>Asdf</w:t>
+      </w:r>
+      <w:proofErr w:type="spellEnd"/>
+    </w:p>
+    <w:p>
+      <w:pPr>
+        <w:pStyle w:val="ListParagraph"/>
+        <w:numPr>
+          <w:ilvl w:val="0"/>
+          <w:numId w:val="2"/>
+        </w:numPr>
+        <w:spacing w:after="0"/>
+        <w:rPr>
+          <w:rFonts w:ascii="Consolas" w:hAnsi="Consolas"/>
+          <w:sz w:val="16"/>
+          <w:szCs w:val="16"/>
+        </w:rPr>
+      </w:pPr>
+      <w:proofErr w:type="spellStart"/>
+      <w:r>
+        <w:rPr>
+          <w:rFonts w:ascii="Consolas" w:hAnsi="Consolas"/>
+          <w:sz w:val="16"/>
+          <w:szCs w:val="16"/>
+        </w:rPr>
+        <w:t>dsaf</w:t>
+      </w:r>
+      <w:proofErr w:type="spellEnd"/>
+    </w:p>
+    <w:p>
+      <w:pPr>
+        <w:spacing w:after="0"/>
+        <w:rPr>
+          <w:rFonts w:ascii="Consolas" w:hAnsi="Consolas"/>
+          <w:sz w:val="16"/>
+          <w:szCs w:val="16"/>
+        </w:rPr>
+      </w:pPr>
+    </w:p>
+    <w:p>
+      <w:pPr>
+        <w:pStyle w:val="ListParagraph"/>
+        <w:numPr>
+          <w:ilvl w:val="0"/>
+          <w:numId w:val="2"/>
+        </w:numPr>
+        <w:spacing w:after="0"/>
+        <w:rPr>
+          <w:rFonts w:ascii="Consolas" w:hAnsi="Consolas"/>
+          <w:sz w:val="16"/>
+          <w:szCs w:val="16"/>
+        </w:rPr>
+      </w:pPr>
+      <w:r>
+        <w:rPr>
+          <w:rFonts w:ascii="Consolas" w:hAnsi="Consolas"/>
+          <w:sz w:val="16"/>
+          <w:szCs w:val="16"/>
+        </w:rPr>
+        <w:t>A</w:t>
+      </w:r>
+    </w:p>
+    <w:p>
+      <w:pPr>
+        <w:pStyle w:val="ListParagraph"/>
+        <w:numPr>
+          <w:ilvl w:val="0"/>
+          <w:numId w:val="2"/>
+        </w:numPr>
+        <w:spacing w:after="0"/>
+        <w:rPr>
+          <w:rFonts w:ascii="Consolas" w:hAnsi="Consolas"/>
+          <w:sz w:val="16"/>
+          <w:szCs w:val="16"/>
+        </w:rPr>
+      </w:pPr>
+      <w:proofErr w:type="spellStart"/>
+      <w:r>
+        <w:rPr>
+          <w:rFonts w:ascii="Consolas" w:hAnsi="Consolas"/>
+          <w:sz w:val="16"/>
+          <w:szCs w:val="16"/>
+        </w:rPr>
+        <w:t>Dsfa</w:t>
+      </w:r>
+      <w:proofErr w:type="spellEnd"/>
+    </w:p>
+    <w:p>
+      <w:pPr>
+        <w:pStyle w:val="ListParagraph"/>
+        <w:numPr>
+          <w:ilvl w:val="0"/>
+          <w:numId w:val="2"/>
+        </w:numPr>
+        <w:spacing w:after="0"/>
+        <w:rPr>
+          <w:rFonts w:ascii="Consolas" w:hAnsi="Consolas"/>
+          <w:sz w:val="16"/>
+          <w:szCs w:val="16"/>
+        </w:rPr>
+      </w:pPr>
+      <w:proofErr w:type="spellStart"/>
+      <w:r>
+        <w:rPr>
+          <w:rFonts w:ascii="Consolas" w:hAnsi="Consolas"/>
+          <w:sz w:val="16"/>
+          <w:szCs w:val="16"/>
+        </w:rPr>
+        <w:t>Dsf</w:t>
+      </w:r>
+      <w:proofErr w:type="spellEnd"/>
+    </w:p>
+    <w:p>
+      <w:pPr>
+        <w:pStyle w:val="ListParagraph"/>
+        <w:numPr>
+          <w:ilvl w:val="0"/>
+          <w:numId w:val="2"/>
+        </w:numPr>
+        <w:spacing w:after="0"/>
+        <w:rPr>
+          <w:rFonts w:ascii="Consolas" w:hAnsi="Consolas"/>
+          <w:sz w:val="16"/>
+          <w:szCs w:val="16"/>
+        </w:rPr>
+      </w:pPr>
+      <w:proofErr w:type="spellStart"/>
+      <w:r>
+        <w:rPr>
+          <w:rFonts w:ascii="Consolas" w:hAnsi="Consolas"/>
+          <w:sz w:val="16"/>
+          <w:szCs w:val="16"/>
+        </w:rPr>
+        <w:t>Adsf</w:t>
+      </w:r>
+      <w:proofErr w:type="spellEnd"/>
+    </w:p>
+    <w:p>
+      <w:pPr>
+        <w:pStyle w:val="ListParagraph"/>
+        <w:numPr>
+          <w:ilvl w:val="0"/>
+          <w:numId w:val="2"/>
+        </w:numPr>
+        <w:spacing w:after="0"/>
+        <w:rPr>
+          <w:rFonts w:ascii="Consolas" w:hAnsi="Consolas"/>
+          <w:sz w:val="16"/>
+          <w:szCs w:val="16"/>
+        </w:rPr>
+      </w:pPr>
+      <w:proofErr w:type="spellStart"/>
+      <w:r>
+        <w:rPr>
+          <w:rFonts w:ascii="Consolas" w:hAnsi="Consolas"/>
+          <w:sz w:val="16"/>
+          <w:szCs w:val="16"/>
+        </w:rPr>
+        <w:t>Af</w:t>
+      </w:r>
+      <w:proofErr w:type="spellEnd"/>
+    </w:p>
+    <w:p>
+      <w:pPr>
+        <w:pStyle w:val="ListParagraph"/>
+        <w:numPr>
+          <w:ilvl w:val="0"/>
+          <w:numId w:val="2"/>
+        </w:numPr>
+        <w:spacing w:after="0"/>
+        <w:rPr>
+          <w:rFonts w:ascii="Consolas" w:hAnsi="Consolas"/>
+          <w:sz w:val="16"/>
+          <w:szCs w:val="16"/>
+        </w:rPr>
+      </w:pPr>
+      <w:proofErr w:type="spellStart"/>
+      <w:r>
+        <w:rPr>
+          <w:rFonts w:ascii="Consolas" w:hAnsi="Consolas"/>
+          <w:sz w:val="16"/>
+          <w:szCs w:val="16"/>
+        </w:rPr>
+        <w:t>Asdf</w:t>
+      </w:r>
+      <w:proofErr w:type="spellEnd"/>
+    </w:p>
+    <w:p>
+      <w:pPr>
+        <w:pStyle w:val="ListParagraph"/>
+        <w:numPr>
+          <w:ilvl w:val="0"/>
+          <w:numId w:val="2"/>
+        </w:numPr>
+        <w:spacing w:after="0"/>
+        <w:rPr>
+          <w:rFonts w:ascii="Consolas" w:hAnsi="Consolas"/>
+          <w:sz w:val="16"/>
+          <w:szCs w:val="16"/>
+        </w:rPr>
+      </w:pPr>
+      <w:r>
+        <w:rPr>
+          <w:rFonts w:ascii="Consolas" w:hAnsi="Consolas"/>
+          <w:sz w:val="16"/>
+          <w:szCs w:val="16"/>
+        </w:rPr>
+        <w:t>Ads</w:t>
+      </w:r>
+    </w:p>
+    <w:p>
+      <w:pPr>
+        <w:pStyle w:val="ListParagraph"/>
+        <w:numPr>
+          <w:ilvl w:val="0"/>
+          <w:numId w:val="2"/>
+        </w:numPr>
+        <w:spacing w:after="0"/>
+        <w:rPr>
+          <w:rFonts w:ascii="Consolas" w:hAnsi="Consolas"/>
+          <w:sz w:val="16"/>
+          <w:szCs w:val="16"/>
+        </w:rPr>
+      </w:pPr>
+      <w:proofErr w:type="spellStart"/>
+      <w:r>
+        <w:rPr>
+          <w:rFonts w:ascii="Consolas" w:hAnsi="Consolas"/>
+          <w:sz w:val="16"/>
+          <w:szCs w:val="16"/>
+        </w:rPr>
+        <w:t>Fas</w:t>
+      </w:r>
+      <w:proofErr w:type="spellEnd"/>
+    </w:p>
+    <w:p>
+      <w:pPr>
+        <w:pStyle w:val="ListParagraph"/>
+        <w:numPr>
+          <w:ilvl w:val="0"/>
+          <w:numId w:val="2"/>
+        </w:numPr>
+        <w:spacing w:after="0"/>
+        <w:rPr>
+          <w:rFonts w:ascii="Consolas" w:hAnsi="Consolas"/>
+          <w:sz w:val="16"/>
+          <w:szCs w:val="16"/>
+        </w:rPr>
+      </w:pPr>
+      <w:proofErr w:type="spellStart"/>
+      <w:r>
+        <w:rPr>
+          <w:rFonts w:ascii="Consolas" w:hAnsi="Consolas"/>
+          <w:sz w:val="16"/>
+          <w:szCs w:val="16"/>
+        </w:rPr>
+        <w:t>Dfas</w:t>
+      </w:r>
+      <w:proofErr w:type="spellEnd"/>
+    </w:p>
+    <w:p>
+      <w:pPr>
+        <w:pStyle w:val="ListParagraph"/>
+        <w:numPr>
+          <w:ilvl w:val="0"/>
+          <w:numId w:val="2"/>
+        </w:numPr>
+        <w:spacing w:after="0"/>
+        <w:rPr>
+          <w:rFonts w:ascii="Consolas" w:hAnsi="Consolas"/>
+          <w:sz w:val="16"/>
+          <w:szCs w:val="16"/>
+        </w:rPr>
+      </w:pPr>
+      <w:r>
+        <w:rPr>
+          <w:rFonts w:ascii="Consolas" w:hAnsi="Consolas"/>
+          <w:sz w:val="16"/>
+          <w:szCs w:val="16"/>
+        </w:rPr>
+        <w:t>Fa</w:t>
+      </w:r>
+    </w:p>
+    <w:p>
+      <w:pPr>
+        <w:pStyle w:val="ListParagraph"/>
+        <w:numPr>
+          <w:ilvl w:val="0"/>
+          <w:numId w:val="2"/>
+        </w:numPr>
+        <w:spacing w:after="0"/>
+        <w:rPr>
+          <w:rFonts w:ascii="Consolas" w:hAnsi="Consolas"/>
+          <w:sz w:val="16"/>
+          <w:szCs w:val="16"/>
+        </w:rPr>
+      </w:pPr>
+      <w:proofErr w:type="spellStart"/>
+      <w:r>
+        <w:rPr>
+          <w:rFonts w:ascii="Consolas" w:hAnsi="Consolas"/>
+          <w:sz w:val="16"/>
+          <w:szCs w:val="16"/>
+        </w:rPr>
+        <w:t>Sfd</w:t>
+      </w:r>
+      <w:proofErr w:type="spellEnd"/>
+    </w:p>
+    <w:p>
+      <w:pPr>
+        <w:pStyle w:val="ListParagraph"/>
+        <w:numPr>
+          <w:ilvl w:val="0"/>
+          <w:numId w:val="2"/>
+        </w:numPr>
+        <w:spacing w:after="0"/>
+        <w:rPr>
+          <w:rFonts w:ascii="Consolas" w:hAnsi="Consolas"/>
+          <w:sz w:val="16"/>
+          <w:szCs w:val="16"/>
+        </w:rPr>
+      </w:pPr>
+      <w:proofErr w:type="spellStart"/>
+      <w:r>
+        <w:rPr>
+          <w:rFonts w:ascii="Consolas" w:hAnsi="Consolas"/>
+          <w:sz w:val="16"/>
+          <w:szCs w:val="16"/>
+        </w:rPr>
+        <w:t>Af</w:t>
+      </w:r>
+      <w:proofErr w:type="spellEnd"/>
+    </w:p>
+    <w:p>
+      <w:pPr>
+        <w:pStyle w:val="ListParagraph"/>
+        <w:numPr>
+          <w:ilvl w:val="0"/>
+          <w:numId w:val="2"/>
+        </w:numPr>
+        <w:spacing w:after="0"/>
+        <w:rPr>
+          <w:rFonts w:ascii="Consolas" w:hAnsi="Consolas"/>
+          <w:sz w:val="16"/>
+          <w:szCs w:val="16"/>
+        </w:rPr>
+      </w:pPr>
+      <w:r>
+        <w:rPr>
+          <w:rFonts w:ascii="Consolas" w:hAnsi="Consolas"/>
+          <w:sz w:val="16"/>
+          <w:szCs w:val="16"/>
+        </w:rPr>
+        <w:t>Das</w:t>
+      </w:r>
+    </w:p>
+    <w:p>
+      <w:pPr>
+        <w:pStyle w:val="ListParagraph"/>
+        <w:numPr>
+          <w:ilvl w:val="0"/>
+          <w:numId w:val="2"/>
+        </w:numPr>
+        <w:spacing w:after="0"/>
+        <w:rPr>
+          <w:rFonts w:ascii="Consolas" w:hAnsi="Consolas"/>
+          <w:sz w:val="16"/>
+          <w:szCs w:val="16"/>
+        </w:rPr>
+      </w:pPr>
+      <w:proofErr w:type="spellStart"/>
+      <w:r>
+        <w:rPr>
+          <w:rFonts w:ascii="Consolas" w:hAnsi="Consolas"/>
+          <w:sz w:val="16"/>
+          <w:szCs w:val="16"/>
+        </w:rPr>
+        <w:t>Fasd</w:t>
+      </w:r>
+      <w:proofErr w:type="spellEnd"/>
+    </w:p>
+    <w:p>
+      <w:pPr>
+        <w:pStyle w:val="ListParagraph"/>
+        <w:numPr>
+          <w:ilvl w:val="0"/>
+          <w:numId w:val="2"/>
+        </w:numPr>
+        <w:spacing w:after="0"/>
+        <w:rPr>
+          <w:rFonts w:ascii="Consolas" w:hAnsi="Consolas"/>
+          <w:sz w:val="16"/>
+          <w:szCs w:val="16"/>
+        </w:rPr>
+      </w:pPr>
+      <w:r>
+        <w:rPr>
+          <w:rFonts w:ascii="Consolas" w:hAnsi="Consolas"/>
+          <w:sz w:val="16"/>
+          <w:szCs w:val="16"/>
+        </w:rPr>
+        <w:t>Fa</w:t>
+      </w:r>
+    </w:p>
+    <w:p>
+      <w:pPr>
+        <w:pStyle w:val="ListParagraph"/>
+        <w:numPr>
+          <w:ilvl w:val="0"/>
+          <w:numId w:val="2"/>
+        </w:numPr>
+        <w:spacing w:after="0"/>
+        <w:rPr>
+          <w:rFonts w:ascii="Consolas" w:hAnsi="Consolas"/>
+          <w:sz w:val="16"/>
+          <w:szCs w:val="16"/>
+        </w:rPr>
+      </w:pPr>
+      <w:r>
+        <w:rPr>
+          <w:rFonts w:ascii="Consolas" w:hAnsi="Consolas"/>
+          <w:sz w:val="16"/>
+          <w:szCs w:val="16"/>
+        </w:rPr>
+        <w:t>Sf</w:t>
+      </w:r>
+    </w:p>
+    <w:p>
+      <w:pPr>
+        <w:pStyle w:val="ListParagraph"/>
+        <w:numPr>
+          <w:ilvl w:val="0"/>
+          <w:numId w:val="2"/>
+        </w:numPr>
+        <w:spacing w:after="0"/>
+        <w:rPr>
+          <w:rFonts w:ascii="Consolas" w:hAnsi="Consolas"/>
+          <w:sz w:val="16"/>
+          <w:szCs w:val="16"/>
+        </w:rPr>
+      </w:pPr>
+      <w:proofErr w:type="spellStart"/>
+      <w:r>
+        <w:rPr>
+          <w:rFonts w:ascii="Consolas" w:hAnsi="Consolas"/>
+          <w:sz w:val="16"/>
+          <w:szCs w:val="16"/>
+        </w:rPr>
+        <w:t>Af</w:t>
+      </w:r>
+      <w:proofErr w:type="spellEnd"/>
+    </w:p>
+    <w:p>
+      <w:pPr>
+        <w:pStyle w:val="ListParagraph"/>
+        <w:numPr>
+          <w:ilvl w:val="0"/>
+          <w:numId w:val="2"/>
+        </w:numPr>
+        <w:spacing w:after="0"/>
+        <w:rPr>
+          <w:rFonts w:ascii="Consolas" w:hAnsi="Consolas"/>
+          <w:sz w:val="16"/>
+          <w:szCs w:val="16"/>
+        </w:rPr>
+      </w:pPr>
+      <w:proofErr w:type="spellStart"/>
+      <w:r>
+        <w:rPr>
+          <w:rFonts w:ascii="Consolas" w:hAnsi="Consolas"/>
+          <w:sz w:val="16"/>
+          <w:szCs w:val="16"/>
+        </w:rPr>
+        <w:t>Adsf</w:t>
+      </w:r>
+      <w:proofErr w:type="spellEnd"/>
+    </w:p>
+    <w:p>
+      <w:pPr>
+        <w:pStyle w:val="ListParagraph"/>
+        <w:numPr>
+          <w:ilvl w:val="0"/>
+          <w:numId w:val="2"/>
+        </w:numPr>
+        <w:spacing w:after="0"/>
+        <w:rPr>
+          <w:rFonts w:ascii="Consolas" w:hAnsi="Consolas"/>
+          <w:sz w:val="16"/>
+          <w:szCs w:val="16"/>
+        </w:rPr>
+      </w:pPr>
+      <w:proofErr w:type="spellStart"/>
+      <w:r>
+        <w:rPr>
+          <w:rFonts w:ascii="Consolas" w:hAnsi="Consolas"/>
+          <w:sz w:val="16"/>
+          <w:szCs w:val="16"/>
+        </w:rPr>
+        <w:t>Adsf</w:t>
+      </w:r>
+      <w:proofErr w:type="spellEnd"/>
+    </w:p>
+    <w:p>
+      <w:pPr>
+        <w:pStyle w:val="ListParagraph"/>
+        <w:numPr>
+          <w:ilvl w:val="0"/>
+          <w:numId w:val="2"/>
+        </w:numPr>
+        <w:spacing w:after="0"/>
+        <w:rPr>
+          <w:rFonts w:ascii="Consolas" w:hAnsi="Consolas"/>
+          <w:sz w:val="16"/>
+          <w:szCs w:val="16"/>
+        </w:rPr>
+      </w:pPr>
+      <w:r>
+        <w:rPr>
+          <w:rFonts w:ascii="Consolas" w:hAnsi="Consolas"/>
+          <w:sz w:val="16"/>
+          <w:szCs w:val="16"/>
+        </w:rPr>
+        <w:t>A</w:t>
+      </w:r>
+    </w:p>
+    <w:p>
+      <w:pPr>
+        <w:pStyle w:val="ListParagraph"/>
+        <w:numPr>
+          <w:ilvl w:val="0"/>
+          <w:numId w:val="2"/>
+        </w:numPr>
+        <w:spacing w:after="0"/>
+        <w:rPr>
+          <w:rFonts w:ascii="Consolas" w:hAnsi="Consolas"/>
+          <w:sz w:val="16"/>
+          <w:szCs w:val="16"/>
+        </w:rPr>
+      </w:pPr>
+      <w:proofErr w:type="spellStart"/>
+      <w:r>
+        <w:rPr>
+          <w:rFonts w:ascii="Consolas" w:hAnsi="Consolas"/>
+          <w:sz w:val="16"/>
+          <w:szCs w:val="16"/>
+        </w:rPr>
+        <w:t>Fas</w:t>
+      </w:r>
+      <w:proofErr w:type="spellEnd"/>
+    </w:p>
+    <w:p>
+      <w:pPr>
+        <w:pStyle w:val="ListParagraph"/>
+        <w:numPr>
+          <w:ilvl w:val="0"/>
+          <w:numId w:val="2"/>
+        </w:numPr>
+        <w:spacing w:after="0"/>
+        <w:rPr>
+          <w:rFonts w:ascii="Consolas" w:hAnsi="Consolas"/>
+          <w:sz w:val="16"/>
+          <w:szCs w:val="16"/>
+        </w:rPr>
+      </w:pPr>
+      <w:r>
+        <w:rPr>
+          <w:rFonts w:ascii="Consolas" w:hAnsi="Consolas"/>
+          <w:sz w:val="16"/>
+          <w:szCs w:val="16"/>
+        </w:rPr>
         <w:t>F</w:t>
       </w:r>
     </w:p>
@@ -15996,6 +16900,7 @@
           <w:sz w:val="16"/>
           <w:szCs w:val="16"/>
         </w:rPr>
+        <w:lastRenderedPageBreak/>
         <w:t>Adsf</w:t>
       </w:r>
       <w:proofErr w:type="spellEnd"/>
@@ -16300,7 +17205,6 @@
           <w:sz w:val="16"/>
           <w:szCs w:val="16"/>
         </w:rPr>
-        <w:lastRenderedPageBreak/>
         <w:t>Af</w:t>
       </w:r>
       <w:proofErr w:type="spellEnd"/>
@@ -17381,747 +18285,6 @@
           <w:sz w:val="16"/>
           <w:szCs w:val="16"/>
         </w:rPr>
-        <w:t>Adsf</w:t>
-      </w:r>
-      <w:proofErr w:type="spellEnd"/>
-    </w:p>
-    <w:p>
-      <w:pPr>
-        <w:pStyle w:val="ListParagraph"/>
-        <w:numPr>
-          <w:ilvl w:val="0"/>
-          <w:numId w:val="2"/>
-        </w:numPr>
-        <w:spacing w:after="0"/>
-        <w:rPr>
-          <w:rFonts w:ascii="Consolas" w:hAnsi="Consolas"/>
-          <w:sz w:val="16"/>
-          <w:szCs w:val="16"/>
-        </w:rPr>
-      </w:pPr>
-      <w:r>
-        <w:rPr>
-          <w:rFonts w:ascii="Consolas" w:hAnsi="Consolas"/>
-          <w:sz w:val="16"/>
-          <w:szCs w:val="16"/>
-        </w:rPr>
-        <w:t>A</w:t>
-      </w:r>
-    </w:p>
-    <w:p>
-      <w:pPr>
-        <w:pStyle w:val="ListParagraph"/>
-        <w:numPr>
-          <w:ilvl w:val="0"/>
-          <w:numId w:val="2"/>
-        </w:numPr>
-        <w:spacing w:after="0"/>
-        <w:rPr>
-          <w:rFonts w:ascii="Consolas" w:hAnsi="Consolas"/>
-          <w:sz w:val="16"/>
-          <w:szCs w:val="16"/>
-        </w:rPr>
-      </w:pPr>
-      <w:proofErr w:type="spellStart"/>
-      <w:r>
-        <w:rPr>
-          <w:rFonts w:ascii="Consolas" w:hAnsi="Consolas"/>
-          <w:sz w:val="16"/>
-          <w:szCs w:val="16"/>
-        </w:rPr>
-        <w:t>Fas</w:t>
-      </w:r>
-      <w:proofErr w:type="spellEnd"/>
-    </w:p>
-    <w:p>
-      <w:pPr>
-        <w:pStyle w:val="ListParagraph"/>
-        <w:numPr>
-          <w:ilvl w:val="0"/>
-          <w:numId w:val="2"/>
-        </w:numPr>
-        <w:spacing w:after="0"/>
-        <w:rPr>
-          <w:rFonts w:ascii="Consolas" w:hAnsi="Consolas"/>
-          <w:sz w:val="16"/>
-          <w:szCs w:val="16"/>
-        </w:rPr>
-      </w:pPr>
-      <w:r>
-        <w:rPr>
-          <w:rFonts w:ascii="Consolas" w:hAnsi="Consolas"/>
-          <w:sz w:val="16"/>
-          <w:szCs w:val="16"/>
-        </w:rPr>
-        <w:t>F</w:t>
-      </w:r>
-    </w:p>
-    <w:p>
-      <w:pPr>
-        <w:pStyle w:val="ListParagraph"/>
-        <w:numPr>
-          <w:ilvl w:val="0"/>
-          <w:numId w:val="2"/>
-        </w:numPr>
-        <w:spacing w:after="0"/>
-        <w:rPr>
-          <w:rFonts w:ascii="Consolas" w:hAnsi="Consolas"/>
-          <w:sz w:val="16"/>
-          <w:szCs w:val="16"/>
-        </w:rPr>
-      </w:pPr>
-      <w:proofErr w:type="spellStart"/>
-      <w:r>
-        <w:rPr>
-          <w:rFonts w:ascii="Consolas" w:hAnsi="Consolas"/>
-          <w:sz w:val="16"/>
-          <w:szCs w:val="16"/>
-        </w:rPr>
-        <w:t>Adsf</w:t>
-      </w:r>
-      <w:proofErr w:type="spellEnd"/>
-    </w:p>
-    <w:p>
-      <w:pPr>
-        <w:pStyle w:val="ListParagraph"/>
-        <w:numPr>
-          <w:ilvl w:val="0"/>
-          <w:numId w:val="2"/>
-        </w:numPr>
-        <w:spacing w:after="0"/>
-        <w:rPr>
-          <w:rFonts w:ascii="Consolas" w:hAnsi="Consolas"/>
-          <w:sz w:val="16"/>
-          <w:szCs w:val="16"/>
-        </w:rPr>
-      </w:pPr>
-      <w:proofErr w:type="spellStart"/>
-      <w:r>
-        <w:rPr>
-          <w:rFonts w:ascii="Consolas" w:hAnsi="Consolas"/>
-          <w:sz w:val="16"/>
-          <w:szCs w:val="16"/>
-        </w:rPr>
-        <w:t>Af</w:t>
-      </w:r>
-      <w:proofErr w:type="spellEnd"/>
-    </w:p>
-    <w:p>
-      <w:pPr>
-        <w:pStyle w:val="ListParagraph"/>
-        <w:numPr>
-          <w:ilvl w:val="0"/>
-          <w:numId w:val="2"/>
-        </w:numPr>
-        <w:spacing w:after="0"/>
-        <w:rPr>
-          <w:rFonts w:ascii="Consolas" w:hAnsi="Consolas"/>
-          <w:sz w:val="16"/>
-          <w:szCs w:val="16"/>
-        </w:rPr>
-      </w:pPr>
-      <w:r>
-        <w:rPr>
-          <w:rFonts w:ascii="Consolas" w:hAnsi="Consolas"/>
-          <w:sz w:val="16"/>
-          <w:szCs w:val="16"/>
-        </w:rPr>
-        <w:t>Ads</w:t>
-      </w:r>
-    </w:p>
-    <w:p>
-      <w:pPr>
-        <w:pStyle w:val="ListParagraph"/>
-        <w:numPr>
-          <w:ilvl w:val="0"/>
-          <w:numId w:val="2"/>
-        </w:numPr>
-        <w:spacing w:after="0"/>
-        <w:rPr>
-          <w:rFonts w:ascii="Consolas" w:hAnsi="Consolas"/>
-          <w:sz w:val="16"/>
-          <w:szCs w:val="16"/>
-        </w:rPr>
-      </w:pPr>
-      <w:proofErr w:type="spellStart"/>
-      <w:r>
-        <w:rPr>
-          <w:rFonts w:ascii="Consolas" w:hAnsi="Consolas"/>
-          <w:sz w:val="16"/>
-          <w:szCs w:val="16"/>
-        </w:rPr>
-        <w:t>Fdsa</w:t>
-      </w:r>
-      <w:proofErr w:type="spellEnd"/>
-    </w:p>
-    <w:p>
-      <w:pPr>
-        <w:pStyle w:val="ListParagraph"/>
-        <w:numPr>
-          <w:ilvl w:val="0"/>
-          <w:numId w:val="2"/>
-        </w:numPr>
-        <w:spacing w:after="0"/>
-        <w:rPr>
-          <w:rFonts w:ascii="Consolas" w:hAnsi="Consolas"/>
-          <w:sz w:val="16"/>
-          <w:szCs w:val="16"/>
-        </w:rPr>
-      </w:pPr>
-      <w:r>
-        <w:rPr>
-          <w:rFonts w:ascii="Consolas" w:hAnsi="Consolas"/>
-          <w:sz w:val="16"/>
-          <w:szCs w:val="16"/>
-        </w:rPr>
-        <w:t>Fa</w:t>
-      </w:r>
-    </w:p>
-    <w:p>
-      <w:pPr>
-        <w:pStyle w:val="ListParagraph"/>
-        <w:numPr>
-          <w:ilvl w:val="0"/>
-          <w:numId w:val="2"/>
-        </w:numPr>
-        <w:spacing w:after="0"/>
-        <w:rPr>
-          <w:rFonts w:ascii="Consolas" w:hAnsi="Consolas"/>
-          <w:sz w:val="16"/>
-          <w:szCs w:val="16"/>
-        </w:rPr>
-      </w:pPr>
-      <w:proofErr w:type="spellStart"/>
-      <w:r>
-        <w:rPr>
-          <w:rFonts w:ascii="Consolas" w:hAnsi="Consolas"/>
-          <w:sz w:val="16"/>
-          <w:szCs w:val="16"/>
-        </w:rPr>
-        <w:t>Sdf</w:t>
-      </w:r>
-      <w:proofErr w:type="spellEnd"/>
-    </w:p>
-    <w:p>
-      <w:pPr>
-        <w:pStyle w:val="ListParagraph"/>
-        <w:numPr>
-          <w:ilvl w:val="0"/>
-          <w:numId w:val="2"/>
-        </w:numPr>
-        <w:spacing w:after="0"/>
-        <w:rPr>
-          <w:rFonts w:ascii="Consolas" w:hAnsi="Consolas"/>
-          <w:sz w:val="16"/>
-          <w:szCs w:val="16"/>
-        </w:rPr>
-      </w:pPr>
-      <w:proofErr w:type="spellStart"/>
-      <w:r>
-        <w:rPr>
-          <w:rFonts w:ascii="Consolas" w:hAnsi="Consolas"/>
-          <w:sz w:val="16"/>
-          <w:szCs w:val="16"/>
-        </w:rPr>
-        <w:t>Asdf</w:t>
-      </w:r>
-      <w:proofErr w:type="spellEnd"/>
-    </w:p>
-    <w:p>
-      <w:pPr>
-        <w:pStyle w:val="ListParagraph"/>
-        <w:numPr>
-          <w:ilvl w:val="0"/>
-          <w:numId w:val="2"/>
-        </w:numPr>
-        <w:spacing w:after="0"/>
-        <w:rPr>
-          <w:rFonts w:ascii="Consolas" w:hAnsi="Consolas"/>
-          <w:sz w:val="16"/>
-          <w:szCs w:val="16"/>
-        </w:rPr>
-      </w:pPr>
-      <w:proofErr w:type="spellStart"/>
-      <w:r>
-        <w:rPr>
-          <w:rFonts w:ascii="Consolas" w:hAnsi="Consolas"/>
-          <w:sz w:val="16"/>
-          <w:szCs w:val="16"/>
-        </w:rPr>
-        <w:t>dsaf</w:t>
-      </w:r>
-      <w:proofErr w:type="spellEnd"/>
-    </w:p>
-    <w:p>
-      <w:pPr>
-        <w:spacing w:after="0"/>
-        <w:rPr>
-          <w:rFonts w:ascii="Consolas" w:hAnsi="Consolas"/>
-          <w:sz w:val="16"/>
-          <w:szCs w:val="16"/>
-        </w:rPr>
-      </w:pPr>
-    </w:p>
-    <w:p>
-      <w:pPr>
-        <w:pStyle w:val="ListParagraph"/>
-        <w:numPr>
-          <w:ilvl w:val="0"/>
-          <w:numId w:val="2"/>
-        </w:numPr>
-        <w:spacing w:after="0"/>
-        <w:rPr>
-          <w:rFonts w:ascii="Consolas" w:hAnsi="Consolas"/>
-          <w:sz w:val="16"/>
-          <w:szCs w:val="16"/>
-        </w:rPr>
-      </w:pPr>
-      <w:r>
-        <w:rPr>
-          <w:rFonts w:ascii="Consolas" w:hAnsi="Consolas"/>
-          <w:sz w:val="16"/>
-          <w:szCs w:val="16"/>
-        </w:rPr>
-        <w:t>A</w:t>
-      </w:r>
-    </w:p>
-    <w:p>
-      <w:pPr>
-        <w:pStyle w:val="ListParagraph"/>
-        <w:numPr>
-          <w:ilvl w:val="0"/>
-          <w:numId w:val="2"/>
-        </w:numPr>
-        <w:spacing w:after="0"/>
-        <w:rPr>
-          <w:rFonts w:ascii="Consolas" w:hAnsi="Consolas"/>
-          <w:sz w:val="16"/>
-          <w:szCs w:val="16"/>
-        </w:rPr>
-      </w:pPr>
-      <w:proofErr w:type="spellStart"/>
-      <w:r>
-        <w:rPr>
-          <w:rFonts w:ascii="Consolas" w:hAnsi="Consolas"/>
-          <w:sz w:val="16"/>
-          <w:szCs w:val="16"/>
-        </w:rPr>
-        <w:t>Dsfa</w:t>
-      </w:r>
-      <w:proofErr w:type="spellEnd"/>
-    </w:p>
-    <w:p>
-      <w:pPr>
-        <w:pStyle w:val="ListParagraph"/>
-        <w:numPr>
-          <w:ilvl w:val="0"/>
-          <w:numId w:val="2"/>
-        </w:numPr>
-        <w:spacing w:after="0"/>
-        <w:rPr>
-          <w:rFonts w:ascii="Consolas" w:hAnsi="Consolas"/>
-          <w:sz w:val="16"/>
-          <w:szCs w:val="16"/>
-        </w:rPr>
-      </w:pPr>
-      <w:proofErr w:type="spellStart"/>
-      <w:r>
-        <w:rPr>
-          <w:rFonts w:ascii="Consolas" w:hAnsi="Consolas"/>
-          <w:sz w:val="16"/>
-          <w:szCs w:val="16"/>
-        </w:rPr>
-        <w:t>Dsf</w:t>
-      </w:r>
-      <w:proofErr w:type="spellEnd"/>
-    </w:p>
-    <w:p>
-      <w:pPr>
-        <w:pStyle w:val="ListParagraph"/>
-        <w:numPr>
-          <w:ilvl w:val="0"/>
-          <w:numId w:val="2"/>
-        </w:numPr>
-        <w:spacing w:after="0"/>
-        <w:rPr>
-          <w:rFonts w:ascii="Consolas" w:hAnsi="Consolas"/>
-          <w:sz w:val="16"/>
-          <w:szCs w:val="16"/>
-        </w:rPr>
-      </w:pPr>
-      <w:proofErr w:type="spellStart"/>
-      <w:r>
-        <w:rPr>
-          <w:rFonts w:ascii="Consolas" w:hAnsi="Consolas"/>
-          <w:sz w:val="16"/>
-          <w:szCs w:val="16"/>
-        </w:rPr>
-        <w:t>Adsf</w:t>
-      </w:r>
-      <w:proofErr w:type="spellEnd"/>
-    </w:p>
-    <w:p>
-      <w:pPr>
-        <w:pStyle w:val="ListParagraph"/>
-        <w:numPr>
-          <w:ilvl w:val="0"/>
-          <w:numId w:val="2"/>
-        </w:numPr>
-        <w:spacing w:after="0"/>
-        <w:rPr>
-          <w:rFonts w:ascii="Consolas" w:hAnsi="Consolas"/>
-          <w:sz w:val="16"/>
-          <w:szCs w:val="16"/>
-        </w:rPr>
-      </w:pPr>
-      <w:proofErr w:type="spellStart"/>
-      <w:r>
-        <w:rPr>
-          <w:rFonts w:ascii="Consolas" w:hAnsi="Consolas"/>
-          <w:sz w:val="16"/>
-          <w:szCs w:val="16"/>
-        </w:rPr>
-        <w:t>Af</w:t>
-      </w:r>
-      <w:proofErr w:type="spellEnd"/>
-    </w:p>
-    <w:p>
-      <w:pPr>
-        <w:pStyle w:val="ListParagraph"/>
-        <w:numPr>
-          <w:ilvl w:val="0"/>
-          <w:numId w:val="2"/>
-        </w:numPr>
-        <w:spacing w:after="0"/>
-        <w:rPr>
-          <w:rFonts w:ascii="Consolas" w:hAnsi="Consolas"/>
-          <w:sz w:val="16"/>
-          <w:szCs w:val="16"/>
-        </w:rPr>
-      </w:pPr>
-      <w:proofErr w:type="spellStart"/>
-      <w:r>
-        <w:rPr>
-          <w:rFonts w:ascii="Consolas" w:hAnsi="Consolas"/>
-          <w:sz w:val="16"/>
-          <w:szCs w:val="16"/>
-        </w:rPr>
-        <w:t>Asdf</w:t>
-      </w:r>
-      <w:proofErr w:type="spellEnd"/>
-    </w:p>
-    <w:p>
-      <w:pPr>
-        <w:pStyle w:val="ListParagraph"/>
-        <w:numPr>
-          <w:ilvl w:val="0"/>
-          <w:numId w:val="2"/>
-        </w:numPr>
-        <w:spacing w:after="0"/>
-        <w:rPr>
-          <w:rFonts w:ascii="Consolas" w:hAnsi="Consolas"/>
-          <w:sz w:val="16"/>
-          <w:szCs w:val="16"/>
-        </w:rPr>
-      </w:pPr>
-      <w:r>
-        <w:rPr>
-          <w:rFonts w:ascii="Consolas" w:hAnsi="Consolas"/>
-          <w:sz w:val="16"/>
-          <w:szCs w:val="16"/>
-        </w:rPr>
-        <w:t>Ads</w:t>
-      </w:r>
-    </w:p>
-    <w:p>
-      <w:pPr>
-        <w:pStyle w:val="ListParagraph"/>
-        <w:numPr>
-          <w:ilvl w:val="0"/>
-          <w:numId w:val="2"/>
-        </w:numPr>
-        <w:spacing w:after="0"/>
-        <w:rPr>
-          <w:rFonts w:ascii="Consolas" w:hAnsi="Consolas"/>
-          <w:sz w:val="16"/>
-          <w:szCs w:val="16"/>
-        </w:rPr>
-      </w:pPr>
-      <w:proofErr w:type="spellStart"/>
-      <w:r>
-        <w:rPr>
-          <w:rFonts w:ascii="Consolas" w:hAnsi="Consolas"/>
-          <w:sz w:val="16"/>
-          <w:szCs w:val="16"/>
-        </w:rPr>
-        <w:t>Fas</w:t>
-      </w:r>
-      <w:proofErr w:type="spellEnd"/>
-    </w:p>
-    <w:p>
-      <w:pPr>
-        <w:pStyle w:val="ListParagraph"/>
-        <w:numPr>
-          <w:ilvl w:val="0"/>
-          <w:numId w:val="2"/>
-        </w:numPr>
-        <w:spacing w:after="0"/>
-        <w:rPr>
-          <w:rFonts w:ascii="Consolas" w:hAnsi="Consolas"/>
-          <w:sz w:val="16"/>
-          <w:szCs w:val="16"/>
-        </w:rPr>
-      </w:pPr>
-      <w:proofErr w:type="spellStart"/>
-      <w:r>
-        <w:rPr>
-          <w:rFonts w:ascii="Consolas" w:hAnsi="Consolas"/>
-          <w:sz w:val="16"/>
-          <w:szCs w:val="16"/>
-        </w:rPr>
-        <w:t>Dfas</w:t>
-      </w:r>
-      <w:proofErr w:type="spellEnd"/>
-    </w:p>
-    <w:p>
-      <w:pPr>
-        <w:pStyle w:val="ListParagraph"/>
-        <w:numPr>
-          <w:ilvl w:val="0"/>
-          <w:numId w:val="2"/>
-        </w:numPr>
-        <w:spacing w:after="0"/>
-        <w:rPr>
-          <w:rFonts w:ascii="Consolas" w:hAnsi="Consolas"/>
-          <w:sz w:val="16"/>
-          <w:szCs w:val="16"/>
-        </w:rPr>
-      </w:pPr>
-      <w:r>
-        <w:rPr>
-          <w:rFonts w:ascii="Consolas" w:hAnsi="Consolas"/>
-          <w:sz w:val="16"/>
-          <w:szCs w:val="16"/>
-        </w:rPr>
-        <w:t>Fa</w:t>
-      </w:r>
-    </w:p>
-    <w:p>
-      <w:pPr>
-        <w:pStyle w:val="ListParagraph"/>
-        <w:numPr>
-          <w:ilvl w:val="0"/>
-          <w:numId w:val="2"/>
-        </w:numPr>
-        <w:spacing w:after="0"/>
-        <w:rPr>
-          <w:rFonts w:ascii="Consolas" w:hAnsi="Consolas"/>
-          <w:sz w:val="16"/>
-          <w:szCs w:val="16"/>
-        </w:rPr>
-      </w:pPr>
-      <w:proofErr w:type="spellStart"/>
-      <w:r>
-        <w:rPr>
-          <w:rFonts w:ascii="Consolas" w:hAnsi="Consolas"/>
-          <w:sz w:val="16"/>
-          <w:szCs w:val="16"/>
-        </w:rPr>
-        <w:t>Sfd</w:t>
-      </w:r>
-      <w:proofErr w:type="spellEnd"/>
-    </w:p>
-    <w:p>
-      <w:pPr>
-        <w:pStyle w:val="ListParagraph"/>
-        <w:numPr>
-          <w:ilvl w:val="0"/>
-          <w:numId w:val="2"/>
-        </w:numPr>
-        <w:spacing w:after="0"/>
-        <w:rPr>
-          <w:rFonts w:ascii="Consolas" w:hAnsi="Consolas"/>
-          <w:sz w:val="16"/>
-          <w:szCs w:val="16"/>
-        </w:rPr>
-      </w:pPr>
-      <w:proofErr w:type="spellStart"/>
-      <w:r>
-        <w:rPr>
-          <w:rFonts w:ascii="Consolas" w:hAnsi="Consolas"/>
-          <w:sz w:val="16"/>
-          <w:szCs w:val="16"/>
-        </w:rPr>
-        <w:t>Af</w:t>
-      </w:r>
-      <w:proofErr w:type="spellEnd"/>
-    </w:p>
-    <w:p>
-      <w:pPr>
-        <w:pStyle w:val="ListParagraph"/>
-        <w:numPr>
-          <w:ilvl w:val="0"/>
-          <w:numId w:val="2"/>
-        </w:numPr>
-        <w:spacing w:after="0"/>
-        <w:rPr>
-          <w:rFonts w:ascii="Consolas" w:hAnsi="Consolas"/>
-          <w:sz w:val="16"/>
-          <w:szCs w:val="16"/>
-        </w:rPr>
-      </w:pPr>
-      <w:r>
-        <w:rPr>
-          <w:rFonts w:ascii="Consolas" w:hAnsi="Consolas"/>
-          <w:sz w:val="16"/>
-          <w:szCs w:val="16"/>
-        </w:rPr>
-        <w:t>Das</w:t>
-      </w:r>
-    </w:p>
-    <w:p>
-      <w:pPr>
-        <w:pStyle w:val="ListParagraph"/>
-        <w:numPr>
-          <w:ilvl w:val="0"/>
-          <w:numId w:val="2"/>
-        </w:numPr>
-        <w:spacing w:after="0"/>
-        <w:rPr>
-          <w:rFonts w:ascii="Consolas" w:hAnsi="Consolas"/>
-          <w:sz w:val="16"/>
-          <w:szCs w:val="16"/>
-        </w:rPr>
-      </w:pPr>
-      <w:proofErr w:type="spellStart"/>
-      <w:r>
-        <w:rPr>
-          <w:rFonts w:ascii="Consolas" w:hAnsi="Consolas"/>
-          <w:sz w:val="16"/>
-          <w:szCs w:val="16"/>
-        </w:rPr>
-        <w:t>Fasd</w:t>
-      </w:r>
-      <w:proofErr w:type="spellEnd"/>
-    </w:p>
-    <w:p>
-      <w:pPr>
-        <w:pStyle w:val="ListParagraph"/>
-        <w:numPr>
-          <w:ilvl w:val="0"/>
-          <w:numId w:val="2"/>
-        </w:numPr>
-        <w:spacing w:after="0"/>
-        <w:rPr>
-          <w:rFonts w:ascii="Consolas" w:hAnsi="Consolas"/>
-          <w:sz w:val="16"/>
-          <w:szCs w:val="16"/>
-        </w:rPr>
-      </w:pPr>
-      <w:r>
-        <w:rPr>
-          <w:rFonts w:ascii="Consolas" w:hAnsi="Consolas"/>
-          <w:sz w:val="16"/>
-          <w:szCs w:val="16"/>
-        </w:rPr>
-        <w:t>Fa</w:t>
-      </w:r>
-    </w:p>
-    <w:p>
-      <w:pPr>
-        <w:pStyle w:val="ListParagraph"/>
-        <w:numPr>
-          <w:ilvl w:val="0"/>
-          <w:numId w:val="2"/>
-        </w:numPr>
-        <w:spacing w:after="0"/>
-        <w:rPr>
-          <w:rFonts w:ascii="Consolas" w:hAnsi="Consolas"/>
-          <w:sz w:val="16"/>
-          <w:szCs w:val="16"/>
-        </w:rPr>
-      </w:pPr>
-      <w:r>
-        <w:rPr>
-          <w:rFonts w:ascii="Consolas" w:hAnsi="Consolas"/>
-          <w:sz w:val="16"/>
-          <w:szCs w:val="16"/>
-        </w:rPr>
-        <w:t>Sf</w:t>
-      </w:r>
-    </w:p>
-    <w:p>
-      <w:pPr>
-        <w:pStyle w:val="ListParagraph"/>
-        <w:numPr>
-          <w:ilvl w:val="0"/>
-          <w:numId w:val="2"/>
-        </w:numPr>
-        <w:spacing w:after="0"/>
-        <w:rPr>
-          <w:rFonts w:ascii="Consolas" w:hAnsi="Consolas"/>
-          <w:sz w:val="16"/>
-          <w:szCs w:val="16"/>
-        </w:rPr>
-      </w:pPr>
-      <w:proofErr w:type="spellStart"/>
-      <w:r>
-        <w:rPr>
-          <w:rFonts w:ascii="Consolas" w:hAnsi="Consolas"/>
-          <w:sz w:val="16"/>
-          <w:szCs w:val="16"/>
-        </w:rPr>
-        <w:t>Af</w:t>
-      </w:r>
-      <w:proofErr w:type="spellEnd"/>
-    </w:p>
-    <w:p>
-      <w:pPr>
-        <w:pStyle w:val="ListParagraph"/>
-        <w:numPr>
-          <w:ilvl w:val="0"/>
-          <w:numId w:val="2"/>
-        </w:numPr>
-        <w:spacing w:after="0"/>
-        <w:rPr>
-          <w:rFonts w:ascii="Consolas" w:hAnsi="Consolas"/>
-          <w:sz w:val="16"/>
-          <w:szCs w:val="16"/>
-        </w:rPr>
-      </w:pPr>
-      <w:proofErr w:type="spellStart"/>
-      <w:r>
-        <w:rPr>
-          <w:rFonts w:ascii="Consolas" w:hAnsi="Consolas"/>
-          <w:sz w:val="16"/>
-          <w:szCs w:val="16"/>
-        </w:rPr>
-        <w:t>Adsf</w:t>
-      </w:r>
-      <w:proofErr w:type="spellEnd"/>
-    </w:p>
-    <w:p>
-      <w:pPr>
-        <w:pStyle w:val="ListParagraph"/>
-        <w:numPr>
-          <w:ilvl w:val="0"/>
-          <w:numId w:val="2"/>
-        </w:numPr>
-        <w:spacing w:after="0"/>
-        <w:rPr>
-          <w:rFonts w:ascii="Consolas" w:hAnsi="Consolas"/>
-          <w:sz w:val="16"/>
-          <w:szCs w:val="16"/>
-        </w:rPr>
-      </w:pPr>
-      <w:proofErr w:type="spellStart"/>
-      <w:r>
-        <w:rPr>
-          <w:rFonts w:ascii="Consolas" w:hAnsi="Consolas"/>
-          <w:sz w:val="16"/>
-          <w:szCs w:val="16"/>
-        </w:rPr>
-        <w:lastRenderedPageBreak/>
         <w:t>Adsf</w:t>
       </w:r>
       <w:proofErr w:type="spellEnd"/>

</xml_diff>